<commit_message>
Created Beacon Safe Post Approval Process
</commit_message>
<xml_diff>
--- a/public/docs/BeaconAgreement_7-19-2016.docx
+++ b/public/docs/BeaconAgreement_7-19-2016.docx
@@ -201,7 +201,50 @@
           <w:sz w:val="24"/>
           <w:szCs w:val="24"/>
         </w:rPr>
-        <w:t>Central place to share ideas, inspirations, and beliefs within and outside the Beacon</w:t>
+        <w:t>Central place to share</w:t>
+      </w:r>
+      <w:ins w:id="0" w:author="Brendan McGoffin" w:date="2016-11-03T01:47:00Z">
+        <w:r>
+          <w:rPr>
+            <w:sz w:val="24"/>
+            <w:szCs w:val="24"/>
+          </w:rPr>
+          <w:t xml:space="preserve"> spiritual</w:t>
+        </w:r>
+      </w:ins>
+      <w:bookmarkStart w:id="1" w:name="_GoBack"/>
+      <w:bookmarkEnd w:id="1"/>
+      <w:r>
+        <w:rPr>
+          <w:sz w:val="24"/>
+          <w:szCs w:val="24"/>
+        </w:rPr>
+        <w:t xml:space="preserve"> ideas,</w:t>
+      </w:r>
+      <w:del w:id="2" w:author="Brendan McGoffin" w:date="2016-11-03T01:47:00Z">
+        <w:r>
+          <w:rPr>
+            <w:sz w:val="24"/>
+            <w:szCs w:val="24"/>
+          </w:rPr>
+          <w:delText xml:space="preserve"> inspirations</w:delText>
+        </w:r>
+      </w:del>
+      <w:ins w:id="3" w:author="Brendan McGoffin" w:date="2016-11-03T01:47:00Z">
+        <w:r>
+          <w:rPr>
+            <w:sz w:val="24"/>
+            <w:szCs w:val="24"/>
+          </w:rPr>
+          <w:t xml:space="preserve"> values</w:t>
+        </w:r>
+      </w:ins>
+      <w:r>
+        <w:rPr>
+          <w:sz w:val="24"/>
+          <w:szCs w:val="24"/>
+        </w:rPr>
+        <w:t>, and beliefs within and outside the Beacon</w:t>
       </w:r>
     </w:p>
     <w:p>
@@ -1022,7 +1065,7 @@
           </mc:Choice>
           <mc:Fallback>
             <w:pict>
-              <v:line w14:anchorId="366C25F4" id="Straight Connector 12" o:spid="_x0000_s1026" style="position:absolute;z-index:251658752;visibility:visible;mso-wrap-style:square;mso-wrap-distance-left:9pt;mso-wrap-distance-top:0;mso-wrap-distance-right:9pt;mso-wrap-distance-bottom:0;mso-position-horizontal:absolute;mso-position-horizontal-relative:text;mso-position-vertical:absolute;mso-position-vertical-relative:text" from="-1.5pt,7.6pt" to="513.75pt,9.85pt" o:gfxdata="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" strokecolor="black [3200]" strokeweight=".5pt">
+              <v:line w14:anchorId="32357D0F" id="Straight Connector 12" o:spid="_x0000_s1026" style="position:absolute;z-index:251658752;visibility:visible;mso-wrap-style:square;mso-wrap-distance-left:9pt;mso-wrap-distance-top:0;mso-wrap-distance-right:9pt;mso-wrap-distance-bottom:0;mso-position-horizontal:absolute;mso-position-horizontal-relative:text;mso-position-vertical:absolute;mso-position-vertical-relative:text" from="-1.5pt,7.6pt" to="513.75pt,9.85pt" o:gfxdata="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" strokecolor="black [3200]" strokeweight=".5pt">
                 <v:stroke joinstyle="miter"/>
               </v:line>
             </w:pict>
@@ -1222,8 +1265,6 @@
         </w:rPr>
         <w:tab/>
       </w:r>
-      <w:bookmarkStart w:id="0" w:name="_GoBack"/>
-      <w:bookmarkEnd w:id="0"/>
       <w:r>
         <w:rPr>
           <w:sz w:val="24"/>
@@ -1997,7 +2038,7 @@
           </mc:Choice>
           <mc:Fallback>
             <w:pict>
-              <v:line w14:anchorId="08DEA83B" id="Straight Connector 11" o:spid="_x0000_s1026" style="position:absolute;z-index:251659264;visibility:visible;mso-wrap-style:square;mso-wrap-distance-left:9pt;mso-wrap-distance-top:0;mso-wrap-distance-right:9pt;mso-wrap-distance-bottom:0;mso-position-horizontal:absolute;mso-position-horizontal-relative:text;mso-position-vertical:absolute;mso-position-vertical-relative:text" from="-1.5pt,7.6pt" to="513.75pt,9.85pt" o:gfxdata="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" strokecolor="black [3200]" strokeweight=".5pt">
+              <v:line w14:anchorId="146EFC22" id="Straight Connector 11" o:spid="_x0000_s1026" style="position:absolute;z-index:251659264;visibility:visible;mso-wrap-style:square;mso-wrap-distance-left:9pt;mso-wrap-distance-top:0;mso-wrap-distance-right:9pt;mso-wrap-distance-bottom:0;mso-position-horizontal:absolute;mso-position-horizontal-relative:text;mso-position-vertical:absolute;mso-position-vertical-relative:text" from="-1.5pt,7.6pt" to="513.75pt,9.85pt" o:gfxdata="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" strokecolor="black [3200]" strokeweight=".5pt">
                 <v:stroke joinstyle="miter"/>
               </v:line>
             </w:pict>
@@ -2694,6 +2735,14 @@
 </w:numbering>
 </file>
 
+<file path=word/people.xml><?xml version="1.0" encoding="utf-8"?>
+<w15:people xmlns:wpc="http://schemas.microsoft.com/office/word/2010/wordprocessingCanvas" xmlns:cx="http://schemas.microsoft.com/office/drawing/2014/chartex" xmlns:cx1="http://schemas.microsoft.com/office/drawing/2015/9/8/chartex" xmlns:cx2="http://schemas.microsoft.com/office/drawing/2015/10/21/chartex" xmlns:mc="http://schemas.openxmlformats.org/markup-compatibility/2006" xmlns:o="urn:schemas-microsoft-com:office:office" xmlns:r="http://schemas.openxmlformats.org/officeDocument/2006/relationships" xmlns:m="http://schemas.openxmlformats.org/officeDocument/2006/math" xmlns:v="urn:schemas-microsoft-com:vml" xmlns:wp14="http://schemas.microsoft.com/office/word/2010/wordprocessingDrawing" xmlns:wp="http://schemas.openxmlformats.org/drawingml/2006/wordprocessingDrawing" xmlns:w10="urn:schemas-microsoft-com:office:word" xmlns:w="http://schemas.openxmlformats.org/wordprocessingml/2006/main" xmlns:w14="http://schemas.microsoft.com/office/word/2010/wordml" xmlns:w15="http://schemas.microsoft.com/office/word/2012/wordml" xmlns:w16se="http://schemas.microsoft.com/office/word/2015/wordml/symex" xmlns:wpg="http://schemas.microsoft.com/office/word/2010/wordprocessingGroup" xmlns:wpi="http://schemas.microsoft.com/office/word/2010/wordprocessingInk" xmlns:wne="http://schemas.microsoft.com/office/word/2006/wordml" xmlns:wps="http://schemas.microsoft.com/office/word/2010/wordprocessingShape" mc:Ignorable="w14 w15 w16se wp14">
+  <w15:person w15:author="Brendan McGoffin">
+    <w15:presenceInfo w15:providerId="Windows Live" w15:userId="bb9a9e6b096b8b58"/>
+  </w15:person>
+</w15:people>
+</file>
+
 <file path=word/styles.xml><?xml version="1.0" encoding="utf-8"?>
 <w:styles xmlns:mc="http://schemas.openxmlformats.org/markup-compatibility/2006" xmlns:r="http://schemas.openxmlformats.org/officeDocument/2006/relationships" xmlns:w="http://schemas.openxmlformats.org/wordprocessingml/2006/main" xmlns:w14="http://schemas.microsoft.com/office/word/2010/wordml" xmlns:w15="http://schemas.microsoft.com/office/word/2012/wordml" xmlns:w16se="http://schemas.microsoft.com/office/word/2015/wordml/symex" mc:Ignorable="w14 w15 w16se">
   <w:docDefaults>
@@ -2711,7 +2760,7 @@
       </w:pPr>
     </w:pPrDefault>
   </w:docDefaults>
-  <w:latentStyles w:defLockedState="0" w:defUIPriority="99" w:defSemiHidden="0" w:defUnhideWhenUsed="0" w:defQFormat="0" w:count="372">
+  <w:latentStyles w:defLockedState="0" w:defUIPriority="99" w:defSemiHidden="0" w:defUnhideWhenUsed="0" w:defQFormat="0" w:count="373">
     <w:lsdException w:name="Normal" w:uiPriority="0" w:qFormat="1"/>
     <w:lsdException w:name="heading 1" w:uiPriority="9" w:qFormat="1"/>
     <w:lsdException w:name="heading 2" w:semiHidden="1" w:uiPriority="9" w:unhideWhenUsed="1" w:qFormat="1"/>
@@ -2817,7 +2866,6 @@
     <w:lsdException w:name="HTML Sample" w:semiHidden="1" w:unhideWhenUsed="1"/>
     <w:lsdException w:name="HTML Typewriter" w:semiHidden="1" w:unhideWhenUsed="1"/>
     <w:lsdException w:name="HTML Variable" w:semiHidden="1" w:unhideWhenUsed="1"/>
-    <w:lsdException w:name="Normal Table" w:semiHidden="1" w:unhideWhenUsed="1"/>
     <w:lsdException w:name="annotation subject" w:semiHidden="1" w:unhideWhenUsed="1"/>
     <w:lsdException w:name="No List" w:semiHidden="1" w:unhideWhenUsed="1"/>
     <w:lsdException w:name="Outline List 1" w:semiHidden="1" w:unhideWhenUsed="1"/>
@@ -2864,10 +2912,8 @@
     <w:lsdException w:name="Table Subtle 2" w:semiHidden="1" w:unhideWhenUsed="1"/>
     <w:lsdException w:name="Table Web 1" w:semiHidden="1" w:unhideWhenUsed="1"/>
     <w:lsdException w:name="Table Web 2" w:semiHidden="1" w:unhideWhenUsed="1"/>
-    <w:lsdException w:name="Table Web 3" w:semiHidden="1" w:unhideWhenUsed="1"/>
     <w:lsdException w:name="Balloon Text" w:semiHidden="1" w:unhideWhenUsed="1"/>
     <w:lsdException w:name="Table Grid" w:uiPriority="39"/>
-    <w:lsdException w:name="Table Theme" w:semiHidden="1" w:unhideWhenUsed="1"/>
     <w:lsdException w:name="Placeholder Text" w:semiHidden="1"/>
     <w:lsdException w:name="No Spacing" w:uiPriority="1" w:qFormat="1"/>
     <w:lsdException w:name="Light Shading" w:uiPriority="60"/>
@@ -3084,6 +3130,7 @@
     <w:lsdException w:name="List Table 6 Colorful Accent 6" w:uiPriority="51"/>
     <w:lsdException w:name="List Table 7 Colorful Accent 6" w:uiPriority="52"/>
     <w:lsdException w:name="Mention" w:semiHidden="1" w:unhideWhenUsed="1"/>
+    <w:lsdException w:name="Smart Hyperlink" w:semiHidden="1" w:unhideWhenUsed="1"/>
   </w:latentStyles>
   <w:style w:type="paragraph" w:default="1" w:styleId="Normal">
     <w:name w:val="Normal"/>
@@ -3475,6 +3522,7 @@
   <w:rsids>
     <w:rsidRoot w:val="00745626"/>
     <w:rsid w:val="000F5CDC"/>
+    <w:rsid w:val="005A69F7"/>
     <w:rsid w:val="006835EB"/>
     <w:rsid w:val="00745626"/>
     <w:rsid w:val="00772ED8"/>
@@ -3518,7 +3566,7 @@
       </w:pPr>
     </w:pPrDefault>
   </w:docDefaults>
-  <w:latentStyles w:defLockedState="0" w:defUIPriority="99" w:defSemiHidden="0" w:defUnhideWhenUsed="0" w:defQFormat="0" w:count="372">
+  <w:latentStyles w:defLockedState="0" w:defUIPriority="99" w:defSemiHidden="0" w:defUnhideWhenUsed="0" w:defQFormat="0" w:count="373">
     <w:lsdException w:name="Normal" w:uiPriority="0" w:qFormat="1"/>
     <w:lsdException w:name="heading 1" w:uiPriority="9" w:qFormat="1"/>
     <w:lsdException w:name="heading 2" w:semiHidden="1" w:uiPriority="9" w:unhideWhenUsed="1" w:qFormat="1"/>
@@ -3624,7 +3672,6 @@
     <w:lsdException w:name="HTML Sample" w:semiHidden="1" w:unhideWhenUsed="1"/>
     <w:lsdException w:name="HTML Typewriter" w:semiHidden="1" w:unhideWhenUsed="1"/>
     <w:lsdException w:name="HTML Variable" w:semiHidden="1" w:unhideWhenUsed="1"/>
-    <w:lsdException w:name="Normal Table" w:semiHidden="1" w:unhideWhenUsed="1"/>
     <w:lsdException w:name="annotation subject" w:semiHidden="1" w:unhideWhenUsed="1"/>
     <w:lsdException w:name="No List" w:semiHidden="1" w:unhideWhenUsed="1"/>
     <w:lsdException w:name="Outline List 1" w:semiHidden="1" w:unhideWhenUsed="1"/>
@@ -3671,10 +3718,8 @@
     <w:lsdException w:name="Table Subtle 2" w:semiHidden="1" w:unhideWhenUsed="1"/>
     <w:lsdException w:name="Table Web 1" w:semiHidden="1" w:unhideWhenUsed="1"/>
     <w:lsdException w:name="Table Web 2" w:semiHidden="1" w:unhideWhenUsed="1"/>
-    <w:lsdException w:name="Table Web 3" w:semiHidden="1" w:unhideWhenUsed="1"/>
     <w:lsdException w:name="Balloon Text" w:semiHidden="1" w:unhideWhenUsed="1"/>
     <w:lsdException w:name="Table Grid" w:uiPriority="39"/>
-    <w:lsdException w:name="Table Theme" w:semiHidden="1" w:unhideWhenUsed="1"/>
     <w:lsdException w:name="Placeholder Text" w:semiHidden="1"/>
     <w:lsdException w:name="No Spacing" w:uiPriority="1" w:qFormat="1"/>
     <w:lsdException w:name="Light Shading" w:uiPriority="60"/>
@@ -3891,6 +3936,7 @@
     <w:lsdException w:name="List Table 6 Colorful Accent 6" w:uiPriority="51"/>
     <w:lsdException w:name="List Table 7 Colorful Accent 6" w:uiPriority="52"/>
     <w:lsdException w:name="Mention" w:semiHidden="1" w:unhideWhenUsed="1"/>
+    <w:lsdException w:name="Smart Hyperlink" w:semiHidden="1" w:unhideWhenUsed="1"/>
   </w:latentStyles>
   <w:style w:type="paragraph" w:default="1" w:styleId="Normal">
     <w:name w:val="Normal"/>
@@ -4232,7 +4278,7 @@
 </file>
 
 <file path=customXml/itemProps1.xml><?xml version="1.0" encoding="utf-8"?>
-<ds:datastoreItem xmlns:ds="http://schemas.openxmlformats.org/officeDocument/2006/customXml" ds:itemID="{2DB782EE-A31A-49F1-B937-04C81491AF53}">
+<ds:datastoreItem xmlns:ds="http://schemas.openxmlformats.org/officeDocument/2006/customXml" ds:itemID="{DBA5EC6E-F213-4DC9-9C24-BBC3AA785ED5}">
   <ds:schemaRefs>
     <ds:schemaRef ds:uri="http://schemas.openxmlformats.org/officeDocument/2006/bibliography"/>
   </ds:schemaRefs>

</xml_diff>